<commit_message>
Added picture of the Raider motherboard and case
</commit_message>
<xml_diff>
--- a/R4-case-lights.docx
+++ b/R4-case-lights.docx
@@ -203,11 +203,9 @@
         <w:br/>
         <w:t xml:space="preserve">Reboot and be sure to fix the unknown device.  Do not attempt to run </w:t>
       </w:r>
-      <w:proofErr w:type="spellStart"/>
-      <w:r>
-        <w:t>awcc</w:t>
-      </w:r>
-      <w:proofErr w:type="spellEnd"/>
+      <w:r>
+        <w:t>AWCC</w:t>
+      </w:r>
       <w:r>
         <w:t xml:space="preserve"> unless the unknown device is fixed!  Select a theme.  I restored my “MSI Raider bios” after </w:t>
       </w:r>
@@ -232,11 +230,9 @@
       <w:r>
         <w:t xml:space="preserve"> will have pins 2,4 of MSI header connected to pins 1,3 of </w:t>
       </w:r>
-      <w:proofErr w:type="spellStart"/>
-      <w:r>
-        <w:t>externsion</w:t>
-      </w:r>
-      <w:proofErr w:type="spellEnd"/>
+      <w:r>
+        <w:t>extension</w:t>
+      </w:r>
       <w:r>
         <w:t xml:space="preserve">.  Shut the system down.  A reboot will not work.  Power the system up and the lights should start working.  It will not be possible to fix the unknown USB device and consequently the </w:t>
       </w:r>
@@ -246,7 +242,311 @@
     </w:p>
     <w:p>
       <w:r>
-        <w:t>If a problem occurs then run that vs2022 application “USBapp.exe” to reset the PCB.</w:t>
+        <w:t xml:space="preserve">If a problem </w:t>
+      </w:r>
+      <w:proofErr w:type="gramStart"/>
+      <w:r>
+        <w:t>occurs</w:t>
+      </w:r>
+      <w:proofErr w:type="gramEnd"/>
+      <w:r>
+        <w:t xml:space="preserve"> then run that vs2022 application “USBapp.exe” to reset the PCB.</w:t>
+      </w:r>
+    </w:p>
+    <w:p/>
+    <w:p>
+      <w:r>
+        <w:rPr>
+          <w:noProof/>
+        </w:rPr>
+        <w:lastRenderedPageBreak/>
+        <w:drawing>
+          <wp:inline distT="0" distB="0" distL="0" distR="0" wp14:anchorId="3465D980" wp14:editId="2E5A6000">
+            <wp:extent cx="5943600" cy="4457700"/>
+            <wp:effectExtent l="0" t="0" r="0" b="0"/>
+            <wp:docPr id="2" name="Picture 2"/>
+            <wp:cNvGraphicFramePr>
+              <a:graphicFrameLocks xmlns:a="http://schemas.openxmlformats.org/drawingml/2006/main" noChangeAspect="1"/>
+            </wp:cNvGraphicFramePr>
+            <a:graphic xmlns:a="http://schemas.openxmlformats.org/drawingml/2006/main">
+              <a:graphicData uri="http://schemas.openxmlformats.org/drawingml/2006/picture">
+                <pic:pic xmlns:pic="http://schemas.openxmlformats.org/drawingml/2006/picture">
+                  <pic:nvPicPr>
+                    <pic:cNvPr id="0" name="Picture 1"/>
+                    <pic:cNvPicPr>
+                      <a:picLocks noChangeAspect="1" noChangeArrowheads="1"/>
+                    </pic:cNvPicPr>
+                  </pic:nvPicPr>
+                  <pic:blipFill>
+                    <a:blip r:embed="rId5" cstate="print">
+                      <a:extLst>
+                        <a:ext uri="{28A0092B-C50C-407E-A947-70E740481C1C}">
+                          <a14:useLocalDpi xmlns:a14="http://schemas.microsoft.com/office/drawing/2010/main" val="0"/>
+                        </a:ext>
+                      </a:extLst>
+                    </a:blip>
+                    <a:srcRect/>
+                    <a:stretch>
+                      <a:fillRect/>
+                    </a:stretch>
+                  </pic:blipFill>
+                  <pic:spPr bwMode="auto">
+                    <a:xfrm rot="5400000">
+                      <a:off x="0" y="0"/>
+                      <a:ext cx="5943600" cy="4457700"/>
+                    </a:xfrm>
+                    <a:prstGeom prst="rect">
+                      <a:avLst/>
+                    </a:prstGeom>
+                    <a:noFill/>
+                    <a:ln>
+                      <a:noFill/>
+                    </a:ln>
+                  </pic:spPr>
+                </pic:pic>
+              </a:graphicData>
+            </a:graphic>
+          </wp:inline>
+        </w:drawing>
+      </w:r>
+      <w:r>
+        <w:rPr>
+          <w:noProof/>
+        </w:rPr>
+        <w:lastRenderedPageBreak/>
+        <w:drawing>
+          <wp:inline distT="0" distB="0" distL="0" distR="0" wp14:anchorId="3F9939D3" wp14:editId="1F30A0DF">
+            <wp:extent cx="4286250" cy="7810500"/>
+            <wp:effectExtent l="0" t="0" r="0" b="0"/>
+            <wp:docPr id="3" name="Picture 3"/>
+            <wp:cNvGraphicFramePr>
+              <a:graphicFrameLocks xmlns:a="http://schemas.openxmlformats.org/drawingml/2006/main" noChangeAspect="1"/>
+            </wp:cNvGraphicFramePr>
+            <a:graphic xmlns:a="http://schemas.openxmlformats.org/drawingml/2006/main">
+              <a:graphicData uri="http://schemas.openxmlformats.org/drawingml/2006/picture">
+                <pic:pic xmlns:pic="http://schemas.openxmlformats.org/drawingml/2006/picture">
+                  <pic:nvPicPr>
+                    <pic:cNvPr id="0" name="Picture 2"/>
+                    <pic:cNvPicPr>
+                      <a:picLocks noChangeAspect="1" noChangeArrowheads="1"/>
+                    </pic:cNvPicPr>
+                  </pic:nvPicPr>
+                  <pic:blipFill>
+                    <a:blip r:embed="rId6">
+                      <a:extLst>
+                        <a:ext uri="{28A0092B-C50C-407E-A947-70E740481C1C}">
+                          <a14:useLocalDpi xmlns:a14="http://schemas.microsoft.com/office/drawing/2010/main" val="0"/>
+                        </a:ext>
+                      </a:extLst>
+                    </a:blip>
+                    <a:srcRect/>
+                    <a:stretch>
+                      <a:fillRect/>
+                    </a:stretch>
+                  </pic:blipFill>
+                  <pic:spPr bwMode="auto">
+                    <a:xfrm>
+                      <a:off x="0" y="0"/>
+                      <a:ext cx="4286250" cy="7810500"/>
+                    </a:xfrm>
+                    <a:prstGeom prst="rect">
+                      <a:avLst/>
+                    </a:prstGeom>
+                    <a:noFill/>
+                    <a:ln>
+                      <a:noFill/>
+                    </a:ln>
+                  </pic:spPr>
+                </pic:pic>
+              </a:graphicData>
+            </a:graphic>
+          </wp:inline>
+        </w:drawing>
+      </w:r>
+      <w:r>
+        <w:rPr>
+          <w:noProof/>
+        </w:rPr>
+        <w:lastRenderedPageBreak/>
+        <w:drawing>
+          <wp:inline distT="0" distB="0" distL="0" distR="0" wp14:anchorId="4F034EBD" wp14:editId="00DB76FA">
+            <wp:extent cx="5943600" cy="4457700"/>
+            <wp:effectExtent l="0" t="0" r="0" b="0"/>
+            <wp:docPr id="4" name="Picture 4"/>
+            <wp:cNvGraphicFramePr>
+              <a:graphicFrameLocks xmlns:a="http://schemas.openxmlformats.org/drawingml/2006/main" noChangeAspect="1"/>
+            </wp:cNvGraphicFramePr>
+            <a:graphic xmlns:a="http://schemas.openxmlformats.org/drawingml/2006/main">
+              <a:graphicData uri="http://schemas.openxmlformats.org/drawingml/2006/picture">
+                <pic:pic xmlns:pic="http://schemas.openxmlformats.org/drawingml/2006/picture">
+                  <pic:nvPicPr>
+                    <pic:cNvPr id="0" name="Picture 3"/>
+                    <pic:cNvPicPr>
+                      <a:picLocks noChangeAspect="1" noChangeArrowheads="1"/>
+                    </pic:cNvPicPr>
+                  </pic:nvPicPr>
+                  <pic:blipFill>
+                    <a:blip r:embed="rId7" cstate="print">
+                      <a:extLst>
+                        <a:ext uri="{28A0092B-C50C-407E-A947-70E740481C1C}">
+                          <a14:useLocalDpi xmlns:a14="http://schemas.microsoft.com/office/drawing/2010/main" val="0"/>
+                        </a:ext>
+                      </a:extLst>
+                    </a:blip>
+                    <a:srcRect/>
+                    <a:stretch>
+                      <a:fillRect/>
+                    </a:stretch>
+                  </pic:blipFill>
+                  <pic:spPr bwMode="auto">
+                    <a:xfrm rot="5400000">
+                      <a:off x="0" y="0"/>
+                      <a:ext cx="5943600" cy="4457700"/>
+                    </a:xfrm>
+                    <a:prstGeom prst="rect">
+                      <a:avLst/>
+                    </a:prstGeom>
+                    <a:noFill/>
+                    <a:ln>
+                      <a:noFill/>
+                    </a:ln>
+                  </pic:spPr>
+                </pic:pic>
+              </a:graphicData>
+            </a:graphic>
+          </wp:inline>
+        </w:drawing>
+      </w:r>
+      <w:r>
+        <w:rPr>
+          <w:noProof/>
+        </w:rPr>
+        <w:lastRenderedPageBreak/>
+        <w:drawing>
+          <wp:inline distT="0" distB="0" distL="0" distR="0" wp14:anchorId="2418658D" wp14:editId="223CA06E">
+            <wp:extent cx="5943600" cy="4457700"/>
+            <wp:effectExtent l="0" t="0" r="0" b="0"/>
+            <wp:docPr id="5" name="Picture 5"/>
+            <wp:cNvGraphicFramePr>
+              <a:graphicFrameLocks xmlns:a="http://schemas.openxmlformats.org/drawingml/2006/main" noChangeAspect="1"/>
+            </wp:cNvGraphicFramePr>
+            <a:graphic xmlns:a="http://schemas.openxmlformats.org/drawingml/2006/main">
+              <a:graphicData uri="http://schemas.openxmlformats.org/drawingml/2006/picture">
+                <pic:pic xmlns:pic="http://schemas.openxmlformats.org/drawingml/2006/picture">
+                  <pic:nvPicPr>
+                    <pic:cNvPr id="0" name="Picture 4"/>
+                    <pic:cNvPicPr>
+                      <a:picLocks noChangeAspect="1" noChangeArrowheads="1"/>
+                    </pic:cNvPicPr>
+                  </pic:nvPicPr>
+                  <pic:blipFill>
+                    <a:blip r:embed="rId8" cstate="print">
+                      <a:extLst>
+                        <a:ext uri="{28A0092B-C50C-407E-A947-70E740481C1C}">
+                          <a14:useLocalDpi xmlns:a14="http://schemas.microsoft.com/office/drawing/2010/main" val="0"/>
+                        </a:ext>
+                      </a:extLst>
+                    </a:blip>
+                    <a:srcRect/>
+                    <a:stretch>
+                      <a:fillRect/>
+                    </a:stretch>
+                  </pic:blipFill>
+                  <pic:spPr bwMode="auto">
+                    <a:xfrm rot="5400000">
+                      <a:off x="0" y="0"/>
+                      <a:ext cx="5943600" cy="4457700"/>
+                    </a:xfrm>
+                    <a:prstGeom prst="rect">
+                      <a:avLst/>
+                    </a:prstGeom>
+                    <a:noFill/>
+                    <a:ln>
+                      <a:noFill/>
+                    </a:ln>
+                  </pic:spPr>
+                </pic:pic>
+              </a:graphicData>
+            </a:graphic>
+          </wp:inline>
+        </w:drawing>
+      </w:r>
+    </w:p>
+    <w:p/>
+    <w:p/>
+    <w:p/>
+    <w:p/>
+    <w:p/>
+    <w:p/>
+    <w:p/>
+    <w:p/>
+    <w:p>
+      <w:pPr>
+        <w:rPr>
+          <w:noProof/>
+        </w:rPr>
+      </w:pPr>
+      <w:r>
+        <w:rPr>
+          <w:noProof/>
+        </w:rPr>
+        <w:lastRenderedPageBreak/>
+        <w:t>The image below shows the connection needed to boot and see the lights turned on.  As described earlier the pwr led jumper needs be moved underneath the power on/off so that the unknown device can be enabled allowing the AWCC app to run correctly,.</w:t>
+      </w:r>
+    </w:p>
+    <w:p>
+      <w:r>
+        <w:rPr>
+          <w:noProof/>
+        </w:rPr>
+        <w:drawing>
+          <wp:inline distT="0" distB="0" distL="0" distR="0" wp14:anchorId="4E1669D7" wp14:editId="367D80C9">
+            <wp:extent cx="3810000" cy="3381375"/>
+            <wp:effectExtent l="0" t="0" r="0" b="9525"/>
+            <wp:docPr id="7" name="Picture 7" descr="Text&#10;&#10;Description automatically generated with low confidence"/>
+            <wp:cNvGraphicFramePr>
+              <a:graphicFrameLocks xmlns:a="http://schemas.openxmlformats.org/drawingml/2006/main" noChangeAspect="1"/>
+            </wp:cNvGraphicFramePr>
+            <a:graphic xmlns:a="http://schemas.openxmlformats.org/drawingml/2006/main">
+              <a:graphicData uri="http://schemas.openxmlformats.org/drawingml/2006/picture">
+                <pic:pic xmlns:pic="http://schemas.openxmlformats.org/drawingml/2006/picture">
+                  <pic:nvPicPr>
+                    <pic:cNvPr id="7" name="Picture 7" descr="Text&#10;&#10;Description automatically generated with low confidence"/>
+                    <pic:cNvPicPr>
+                      <a:picLocks noChangeAspect="1" noChangeArrowheads="1"/>
+                    </pic:cNvPicPr>
+                  </pic:nvPicPr>
+                  <pic:blipFill>
+                    <a:blip r:embed="rId9">
+                      <a:extLst>
+                        <a:ext uri="{28A0092B-C50C-407E-A947-70E740481C1C}">
+                          <a14:useLocalDpi xmlns:a14="http://schemas.microsoft.com/office/drawing/2010/main" val="0"/>
+                        </a:ext>
+                      </a:extLst>
+                    </a:blip>
+                    <a:srcRect/>
+                    <a:stretch>
+                      <a:fillRect/>
+                    </a:stretch>
+                  </pic:blipFill>
+                  <pic:spPr bwMode="auto">
+                    <a:xfrm>
+                      <a:off x="0" y="0"/>
+                      <a:ext cx="3810000" cy="3381375"/>
+                    </a:xfrm>
+                    <a:prstGeom prst="rect">
+                      <a:avLst/>
+                    </a:prstGeom>
+                    <a:noFill/>
+                    <a:ln>
+                      <a:noFill/>
+                    </a:ln>
+                  </pic:spPr>
+                </pic:pic>
+              </a:graphicData>
+            </a:graphic>
+          </wp:inline>
+        </w:drawing>
       </w:r>
     </w:p>
     <w:sectPr>

</xml_diff>